<commit_message>
The first version with stand-by state support.
</commit_message>
<xml_diff>
--- a/doc/4K-operation.docx
+++ b/doc/4K-operation.docx
@@ -5,49 +5,74 @@
     <w:p>
       <w:pPr>
         <w:pStyle w:val="Heading1"/>
-        <w:rPr>
-          <w:lang w:val="sv-SE"/>
-        </w:rPr>
       </w:pPr>
       <w:proofErr w:type="spellStart"/>
       <w:r>
-        <w:rPr>
-          <w:lang w:val="sv-SE"/>
-        </w:rPr>
         <w:t>Cryomodule</w:t>
       </w:r>
       <w:proofErr w:type="spellEnd"/>
       <w:r>
-        <w:rPr>
-          <w:lang w:val="sv-SE"/>
-        </w:rPr>
         <w:t xml:space="preserve"> 4K operation</w:t>
+      </w:r>
+    </w:p>
+    <w:p/>
+    <w:p>
+      <w:pPr>
+        <w:pStyle w:val="ListParagraph"/>
+        <w:numPr>
+          <w:ilvl w:val="0"/>
+          <w:numId w:val="1"/>
+        </w:numPr>
+      </w:pPr>
+      <w:r>
+        <w:t>The PID CV02 (LT01) and PID CV03 (LT03) are active</w:t>
       </w:r>
     </w:p>
     <w:p>
       <w:pPr>
-        <w:rPr>
-          <w:lang w:val="sv-SE"/>
-        </w:rPr>
-      </w:pPr>
+        <w:pStyle w:val="ListParagraph"/>
+        <w:numPr>
+          <w:ilvl w:val="0"/>
+          <w:numId w:val="1"/>
+        </w:numPr>
+      </w:pPr>
+      <w:r>
+        <w:t>PT01 is controlled by CV550 (manually or by the PID)</w:t>
+      </w:r>
     </w:p>
     <w:p>
       <w:r>
-        <w:t xml:space="preserve">The MKS2 regulation on/off </w:t>
-      </w:r>
-      <w:proofErr w:type="spellStart"/>
-      <w:r>
-        <w:t>iscontrolledby</w:t>
-      </w:r>
-      <w:proofErr w:type="spellEnd"/>
-      <w:r>
-        <w:t xml:space="preserve"> the bit m141.0 </w:t>
-      </w:r>
-      <w:proofErr w:type="spellStart"/>
-      <w:r>
-        <w:t>fromtheCM</w:t>
-      </w:r>
-      <w:proofErr w:type="spellEnd"/>
+        <w:t>The MKS2 regul</w:t>
+      </w:r>
+      <w:bookmarkStart w:id="0" w:name="_GoBack"/>
+      <w:bookmarkEnd w:id="0"/>
+      <w:r>
+        <w:t>ation on/off is</w:t>
+      </w:r>
+      <w:r>
+        <w:t xml:space="preserve"> </w:t>
+      </w:r>
+      <w:r>
+        <w:t>controlled</w:t>
+      </w:r>
+      <w:r>
+        <w:t xml:space="preserve"> </w:t>
+      </w:r>
+      <w:r>
+        <w:t>by the bit m141.0 from</w:t>
+      </w:r>
+      <w:r>
+        <w:t xml:space="preserve"> </w:t>
+      </w:r>
+      <w:r>
+        <w:t>the</w:t>
+      </w:r>
+      <w:r>
+        <w:t xml:space="preserve"> </w:t>
+      </w:r>
+      <w:r>
+        <w:t>CM</w:t>
+      </w:r>
       <w:r>
         <w:t xml:space="preserve"> </w:t>
       </w:r>
@@ -60,22 +85,26 @@
     </w:p>
     <w:p>
       <w:r>
-        <w:t xml:space="preserve">The MKS2 PID SP is </w:t>
+        <w:t xml:space="preserve">The MKS2 PID SP </w:t>
+      </w:r>
+      <w:r>
+        <w:t xml:space="preserve">can be </w:t>
+      </w:r>
+      <w:r>
+        <w:t>defined</w:t>
+      </w:r>
+      <w:r>
+        <w:t xml:space="preserve"> </w:t>
+      </w:r>
+      <w:r>
+        <w:t>by the sequence parameter on HNOSS PLC (</w:t>
       </w:r>
       <w:proofErr w:type="spellStart"/>
       <w:r>
-        <w:t>definedby</w:t>
+        <w:t>pv</w:t>
       </w:r>
       <w:proofErr w:type="spellEnd"/>
       <w:r>
-        <w:t xml:space="preserve"> the sequence parameter on HNOSS PLC (</w:t>
-      </w:r>
-      <w:proofErr w:type="spellStart"/>
-      <w:r>
-        <w:t>pv</w:t>
-      </w:r>
-      <w:proofErr w:type="spellEnd"/>
-      <w:r>
         <w:t>: CstatH-</w:t>
       </w:r>
       <w:proofErr w:type="gramStart"/>
@@ -92,13 +121,14 @@
       <w:r>
         <w:t>)</w:t>
       </w:r>
+      <w:r>
+        <w:t xml:space="preserve"> but now it’s controlled by CM-Ctrl:SP_PT01-CV550:sSetV read by HNOSS PLC from CM PLC.</w:t>
+      </w:r>
     </w:p>
-    <w:p>
-      <w:bookmarkStart w:id="0" w:name="_GoBack"/>
-      <w:bookmarkEnd w:id="0"/>
-    </w:p>
+    <w:p/>
+    <w:p/>
     <w:sectPr>
-      <w:headerReference w:type="default" r:id="rId6"/>
+      <w:headerReference w:type="default" r:id="rId7"/>
       <w:pgSz w:w="12240" w:h="15840"/>
       <w:pgMar w:top="1417" w:right="1417" w:bottom="1417" w:left="1417" w:header="708" w:footer="708" w:gutter="0"/>
       <w:cols w:space="708"/>
@@ -163,15 +193,115 @@
   <w:p>
     <w:pPr>
       <w:pStyle w:val="Header"/>
+      <w:rPr>
+        <w:lang w:val="sv-SE"/>
+      </w:rPr>
     </w:pPr>
     <w:r>
       <w:rPr>
         <w:lang w:val="sv-SE"/>
       </w:rPr>
-      <w:t>2019-05-06</w:t>
+      <w:t>2019-05-14</w:t>
     </w:r>
   </w:p>
 </w:hdr>
+</file>
+
+<file path=word/numbering.xml><?xml version="1.0" encoding="utf-8"?>
+<w:numbering xmlns:wpc="http://schemas.microsoft.com/office/word/2010/wordprocessingCanvas" xmlns:cx="http://schemas.microsoft.com/office/drawing/2014/chartex" xmlns:mc="http://schemas.openxmlformats.org/markup-compatibility/2006" xmlns:o="urn:schemas-microsoft-com:office:office" xmlns:r="http://schemas.openxmlformats.org/officeDocument/2006/relationships" xmlns:m="http://schemas.openxmlformats.org/officeDocument/2006/math" xmlns:v="urn:schemas-microsoft-com:vml" xmlns:wp14="http://schemas.microsoft.com/office/word/2010/wordprocessingDrawing" xmlns:wp="http://schemas.openxmlformats.org/drawingml/2006/wordprocessingDrawing" xmlns:w10="urn:schemas-microsoft-com:office:word" xmlns:w="http://schemas.openxmlformats.org/wordprocessingml/2006/main" xmlns:w14="http://schemas.microsoft.com/office/word/2010/wordml" xmlns:w15="http://schemas.microsoft.com/office/word/2012/wordml" xmlns:w16se="http://schemas.microsoft.com/office/word/2015/wordml/symex" xmlns:wpg="http://schemas.microsoft.com/office/word/2010/wordprocessingGroup" xmlns:wpi="http://schemas.microsoft.com/office/word/2010/wordprocessingInk" xmlns:wne="http://schemas.microsoft.com/office/word/2006/wordml" xmlns:wps="http://schemas.microsoft.com/office/word/2010/wordprocessingShape" mc:Ignorable="w14 w15 w16se wp14">
+  <w:abstractNum w:abstractNumId="0" w15:restartNumberingAfterBreak="0">
+    <w:nsid w:val="6786525B"/>
+    <w:multiLevelType w:val="hybridMultilevel"/>
+    <w:tmpl w:val="7A580068"/>
+    <w:lvl w:ilvl="0" w:tplc="0409000F">
+      <w:start w:val="1"/>
+      <w:numFmt w:val="decimal"/>
+      <w:lvlText w:val="%1."/>
+      <w:lvlJc w:val="left"/>
+      <w:pPr>
+        <w:ind w:left="720" w:hanging="360"/>
+      </w:pPr>
+      <w:rPr>
+        <w:rFonts w:hint="default"/>
+      </w:rPr>
+    </w:lvl>
+    <w:lvl w:ilvl="1" w:tplc="04090019" w:tentative="1">
+      <w:start w:val="1"/>
+      <w:numFmt w:val="lowerLetter"/>
+      <w:lvlText w:val="%2."/>
+      <w:lvlJc w:val="left"/>
+      <w:pPr>
+        <w:ind w:left="1440" w:hanging="360"/>
+      </w:pPr>
+    </w:lvl>
+    <w:lvl w:ilvl="2" w:tplc="0409001B" w:tentative="1">
+      <w:start w:val="1"/>
+      <w:numFmt w:val="lowerRoman"/>
+      <w:lvlText w:val="%3."/>
+      <w:lvlJc w:val="right"/>
+      <w:pPr>
+        <w:ind w:left="2160" w:hanging="180"/>
+      </w:pPr>
+    </w:lvl>
+    <w:lvl w:ilvl="3" w:tplc="0409000F" w:tentative="1">
+      <w:start w:val="1"/>
+      <w:numFmt w:val="decimal"/>
+      <w:lvlText w:val="%4."/>
+      <w:lvlJc w:val="left"/>
+      <w:pPr>
+        <w:ind w:left="2880" w:hanging="360"/>
+      </w:pPr>
+    </w:lvl>
+    <w:lvl w:ilvl="4" w:tplc="04090019" w:tentative="1">
+      <w:start w:val="1"/>
+      <w:numFmt w:val="lowerLetter"/>
+      <w:lvlText w:val="%5."/>
+      <w:lvlJc w:val="left"/>
+      <w:pPr>
+        <w:ind w:left="3600" w:hanging="360"/>
+      </w:pPr>
+    </w:lvl>
+    <w:lvl w:ilvl="5" w:tplc="0409001B" w:tentative="1">
+      <w:start w:val="1"/>
+      <w:numFmt w:val="lowerRoman"/>
+      <w:lvlText w:val="%6."/>
+      <w:lvlJc w:val="right"/>
+      <w:pPr>
+        <w:ind w:left="4320" w:hanging="180"/>
+      </w:pPr>
+    </w:lvl>
+    <w:lvl w:ilvl="6" w:tplc="0409000F" w:tentative="1">
+      <w:start w:val="1"/>
+      <w:numFmt w:val="decimal"/>
+      <w:lvlText w:val="%7."/>
+      <w:lvlJc w:val="left"/>
+      <w:pPr>
+        <w:ind w:left="5040" w:hanging="360"/>
+      </w:pPr>
+    </w:lvl>
+    <w:lvl w:ilvl="7" w:tplc="04090019" w:tentative="1">
+      <w:start w:val="1"/>
+      <w:numFmt w:val="lowerLetter"/>
+      <w:lvlText w:val="%8."/>
+      <w:lvlJc w:val="left"/>
+      <w:pPr>
+        <w:ind w:left="5760" w:hanging="360"/>
+      </w:pPr>
+    </w:lvl>
+    <w:lvl w:ilvl="8" w:tplc="0409001B" w:tentative="1">
+      <w:start w:val="1"/>
+      <w:numFmt w:val="lowerRoman"/>
+      <w:lvlText w:val="%9."/>
+      <w:lvlJc w:val="right"/>
+      <w:pPr>
+        <w:ind w:left="6480" w:hanging="180"/>
+      </w:pPr>
+    </w:lvl>
+  </w:abstractNum>
+  <w:num w:numId="1">
+    <w:abstractNumId w:val="0"/>
+  </w:num>
+</w:numbering>
 </file>
 
 <file path=word/styles.xml><?xml version="1.0" encoding="utf-8"?>
@@ -673,6 +803,17 @@
     <w:uiPriority w:val="99"/>
     <w:rsid w:val="00985719"/>
   </w:style>
+  <w:style w:type="paragraph" w:styleId="ListParagraph">
+    <w:name w:val="List Paragraph"/>
+    <w:basedOn w:val="Normal"/>
+    <w:uiPriority w:val="34"/>
+    <w:qFormat/>
+    <w:rsid w:val="000D182B"/>
+    <w:pPr>
+      <w:ind w:left="720"/>
+      <w:contextualSpacing/>
+    </w:pPr>
+  </w:style>
 </w:styles>
 </file>
 

</xml_diff>